<commit_message>
Corrected citations for preliminary list of reading materials
</commit_message>
<xml_diff>
--- a/Core/PSP6980_2020_Fall_Syllabus_Townes_v01.docx
+++ b/Core/PSP6980_2020_Fall_Syllabus_Townes_v01.docx
@@ -7,8 +7,6 @@
         <w:pStyle w:val="Title"/>
         <w:jc w:val="center"/>
       </w:pPr>
-      <w:bookmarkStart w:id="0" w:name="_GoBack"/>
-      <w:bookmarkEnd w:id="0"/>
       <w:r>
         <w:t>PSP 6980 Graduate Reading Course</w:t>
       </w:r>
@@ -1049,19 +1047,7 @@
           <w:rPr>
             <w:rStyle w:val="Hyperlink"/>
           </w:rPr>
-          <w:t>https://www.slu.edu/life-at-slu/student-success</w:t>
-        </w:r>
-        <w:r>
-          <w:rPr>
-            <w:rStyle w:val="Hyperlink"/>
-          </w:rPr>
-          <w:t>-</w:t>
-        </w:r>
-        <w:r>
-          <w:rPr>
-            <w:rStyle w:val="Hyperlink"/>
-          </w:rPr>
-          <w:t>center/</w:t>
+          <w:t>https://www.slu.edu/life-at-slu/student-success-center/</w:t>
         </w:r>
       </w:hyperlink>
       <w:r>
@@ -1906,8 +1892,308 @@
         <w:spacing w:after="120"/>
         <w:ind w:left="720" w:hanging="720"/>
       </w:pPr>
-      <w:r>
-        <w:t xml:space="preserve">Amos, T., &amp; Daniel, K. (1981). The Framing of Decisions and the Psychology of Choice. </w:t>
+      <w:proofErr w:type="spellStart"/>
+      <w:r>
+        <w:t>Kahneman</w:t>
+      </w:r>
+      <w:proofErr w:type="spellEnd"/>
+      <w:r>
+        <w:t xml:space="preserve">, </w:t>
+      </w:r>
+      <w:r>
+        <w:t xml:space="preserve">D. (2003). Maps of Bounded Rationality: Psychology for Behavioral Economics. </w:t>
+      </w:r>
+      <w:r>
+        <w:rPr>
+          <w:i/>
+          <w:iCs/>
+        </w:rPr>
+        <w:t>The American Economic Review, 93</w:t>
+      </w:r>
+      <w:r>
+        <w:t xml:space="preserve">(5), 1449. </w:t>
+      </w:r>
+    </w:p>
+    <w:p>
+      <w:pPr>
+        <w:spacing w:after="120"/>
+        <w:ind w:left="720" w:hanging="720"/>
+      </w:pPr>
+      <w:proofErr w:type="spellStart"/>
+      <w:r>
+        <w:t>Kahneman</w:t>
+      </w:r>
+      <w:proofErr w:type="spellEnd"/>
+      <w:r>
+        <w:t>, D</w:t>
+      </w:r>
+      <w:r>
+        <w:t xml:space="preserve">., &amp; </w:t>
+      </w:r>
+      <w:proofErr w:type="spellStart"/>
+      <w:r>
+        <w:t>Tversky</w:t>
+      </w:r>
+      <w:proofErr w:type="spellEnd"/>
+      <w:r>
+        <w:t>, A</w:t>
+      </w:r>
+      <w:r>
+        <w:t xml:space="preserve">. (1979). Prospect Theory: An Analysis of Decision under Risk. </w:t>
+      </w:r>
+      <w:proofErr w:type="spellStart"/>
+      <w:r>
+        <w:rPr>
+          <w:i/>
+          <w:iCs/>
+        </w:rPr>
+        <w:t>Econometrica</w:t>
+      </w:r>
+      <w:proofErr w:type="spellEnd"/>
+      <w:r>
+        <w:rPr>
+          <w:i/>
+          <w:iCs/>
+        </w:rPr>
+        <w:t>, 47</w:t>
+      </w:r>
+      <w:r>
+        <w:t>(2), 263. doi:10.2307/1914185</w:t>
+      </w:r>
+    </w:p>
+    <w:p>
+      <w:pPr>
+        <w:spacing w:after="120"/>
+        <w:ind w:left="720" w:hanging="720"/>
+      </w:pPr>
+      <w:proofErr w:type="spellStart"/>
+      <w:r>
+        <w:t>Kahneman</w:t>
+      </w:r>
+      <w:proofErr w:type="spellEnd"/>
+      <w:r>
+        <w:t xml:space="preserve">, D. </w:t>
+      </w:r>
+      <w:r>
+        <w:t xml:space="preserve">(2012). Two Systems in the Mind. </w:t>
+      </w:r>
+      <w:r>
+        <w:rPr>
+          <w:i/>
+          <w:iCs/>
+        </w:rPr>
+        <w:t>Bulletin of the American Academy of Arts and Sciences, 65</w:t>
+      </w:r>
+      <w:r>
+        <w:t xml:space="preserve">(2), 55. </w:t>
+      </w:r>
+    </w:p>
+    <w:p>
+      <w:pPr>
+        <w:spacing w:after="120"/>
+        <w:ind w:left="720" w:hanging="720"/>
+      </w:pPr>
+      <w:r>
+        <w:t>Maslow, A.</w:t>
+      </w:r>
+      <w:r>
+        <w:t xml:space="preserve"> </w:t>
+      </w:r>
+      <w:r>
+        <w:t>H</w:t>
+      </w:r>
+      <w:r>
+        <w:t>.</w:t>
+      </w:r>
+      <w:r>
+        <w:rPr>
+          <w:iCs/>
+        </w:rPr>
+        <w:t xml:space="preserve"> (1943).</w:t>
+      </w:r>
+      <w:r>
+        <w:rPr>
+          <w:i/>
+          <w:iCs/>
+        </w:rPr>
+        <w:t xml:space="preserve"> </w:t>
+      </w:r>
+      <w:r>
+        <w:t>A theory of human motivation</w:t>
+      </w:r>
+      <w:r>
+        <w:rPr>
+          <w:i/>
+          <w:iCs/>
+        </w:rPr>
+        <w:t>. Psychological Review</w:t>
+      </w:r>
+      <w:r>
+        <w:rPr>
+          <w:i/>
+          <w:iCs/>
+        </w:rPr>
+        <w:t>,</w:t>
+      </w:r>
+      <w:r>
+        <w:rPr>
+          <w:i/>
+          <w:iCs/>
+        </w:rPr>
+        <w:t xml:space="preserve"> </w:t>
+      </w:r>
+      <w:r>
+        <w:rPr>
+          <w:bCs/>
+          <w:i/>
+          <w:iCs/>
+        </w:rPr>
+        <w:t>50</w:t>
+      </w:r>
+      <w:r>
+        <w:rPr>
+          <w:i/>
+          <w:iCs/>
+        </w:rPr>
+        <w:t xml:space="preserve"> (4)</w:t>
+      </w:r>
+      <w:r>
+        <w:rPr>
+          <w:i/>
+          <w:iCs/>
+        </w:rPr>
+        <w:t>,</w:t>
+      </w:r>
+      <w:r>
+        <w:rPr>
+          <w:i/>
+          <w:iCs/>
+        </w:rPr>
+        <w:t xml:space="preserve"> 370–96. </w:t>
+      </w:r>
+      <w:r>
+        <w:t>doi</w:t>
+      </w:r>
+      <w:r>
+        <w:rPr>
+          <w:i/>
+          <w:iCs/>
+        </w:rPr>
+        <w:t>:</w:t>
+      </w:r>
+      <w:r>
+        <w:t>10.1037/h0054346</w:t>
+      </w:r>
+    </w:p>
+    <w:p>
+      <w:pPr>
+        <w:spacing w:after="120"/>
+        <w:ind w:left="720" w:hanging="720"/>
+      </w:pPr>
+      <w:r>
+        <w:t>Nathan</w:t>
+      </w:r>
+      <w:r>
+        <w:t xml:space="preserve">, N., &amp; </w:t>
+      </w:r>
+      <w:proofErr w:type="spellStart"/>
+      <w:r>
+        <w:t>Kahneman</w:t>
+      </w:r>
+      <w:proofErr w:type="spellEnd"/>
+      <w:r>
+        <w:t>, D</w:t>
+      </w:r>
+      <w:r>
+        <w:t>. (2005). How do i</w:t>
+      </w:r>
+      <w:r>
+        <w:t>ntent</w:t>
+      </w:r>
+      <w:r>
+        <w:t>ions affect loss a</w:t>
+      </w:r>
+      <w:r>
+        <w:t xml:space="preserve">version? </w:t>
+      </w:r>
+      <w:r>
+        <w:rPr>
+          <w:i/>
+          <w:iCs/>
+        </w:rPr>
+        <w:t>Journal of Marketing Research, 42</w:t>
+      </w:r>
+      <w:r>
+        <w:t xml:space="preserve">(2), 139. </w:t>
+      </w:r>
+    </w:p>
+    <w:p>
+      <w:pPr>
+        <w:spacing w:after="120"/>
+        <w:ind w:left="720" w:hanging="720"/>
+      </w:pPr>
+      <w:proofErr w:type="spellStart"/>
+      <w:r>
+        <w:t>Tversky</w:t>
+      </w:r>
+      <w:proofErr w:type="spellEnd"/>
+      <w:r>
+        <w:t>, A</w:t>
+      </w:r>
+      <w:r>
+        <w:t>.</w:t>
+      </w:r>
+      <w:r>
+        <w:t xml:space="preserve">, &amp; </w:t>
+      </w:r>
+      <w:proofErr w:type="spellStart"/>
+      <w:r>
+        <w:t>Kahneman</w:t>
+      </w:r>
+      <w:proofErr w:type="spellEnd"/>
+      <w:r>
+        <w:t>, D</w:t>
+      </w:r>
+      <w:r>
+        <w:t xml:space="preserve">. (1992). Advances in Prospect Theory: Cumulative Representation of Uncertainty. </w:t>
+      </w:r>
+      <w:r>
+        <w:rPr>
+          <w:i/>
+          <w:iCs/>
+        </w:rPr>
+        <w:t>Journal of Risk and Uncertainty, 5</w:t>
+      </w:r>
+      <w:r>
+        <w:t xml:space="preserve">(4), 297. </w:t>
+      </w:r>
+    </w:p>
+    <w:p>
+      <w:pPr>
+        <w:spacing w:after="120"/>
+        <w:ind w:left="720" w:hanging="720"/>
+      </w:pPr>
+      <w:proofErr w:type="spellStart"/>
+      <w:r>
+        <w:t>Tversky</w:t>
+      </w:r>
+      <w:proofErr w:type="spellEnd"/>
+      <w:r>
+        <w:t>, A</w:t>
+      </w:r>
+      <w:r>
+        <w:t xml:space="preserve">., &amp; </w:t>
+      </w:r>
+      <w:proofErr w:type="spellStart"/>
+      <w:r>
+        <w:t>Kahneman</w:t>
+      </w:r>
+      <w:proofErr w:type="spellEnd"/>
+      <w:r>
+        <w:t>, D</w:t>
+      </w:r>
+      <w:r>
+        <w:t xml:space="preserve">. (1981). The Framing of Decisions and the Psychology of Choice. </w:t>
       </w:r>
       <w:r>
         <w:rPr>
@@ -1918,219 +2204,6 @@
       </w:r>
       <w:r>
         <w:t xml:space="preserve">(4481), 453. </w:t>
-      </w:r>
-    </w:p>
-    <w:p>
-      <w:pPr>
-        <w:spacing w:after="120"/>
-        <w:ind w:left="720" w:hanging="720"/>
-      </w:pPr>
-      <w:r>
-        <w:t xml:space="preserve">Amos, T., &amp; Daniel, K. (1992). Advances in Prospect Theory: Cumulative Representation of Uncertainty. </w:t>
-      </w:r>
-      <w:r>
-        <w:rPr>
-          <w:i/>
-          <w:iCs/>
-        </w:rPr>
-        <w:t>Journal of Risk and Uncertainty, 5</w:t>
-      </w:r>
-      <w:r>
-        <w:t xml:space="preserve">(4), 297. </w:t>
-      </w:r>
-    </w:p>
-    <w:p>
-      <w:pPr>
-        <w:spacing w:after="120"/>
-        <w:ind w:left="720" w:hanging="720"/>
-      </w:pPr>
-      <w:r>
-        <w:t xml:space="preserve">Daniel, K. (2003). Maps of Bounded Rationality: Psychology for Behavioral Economics. </w:t>
-      </w:r>
-      <w:r>
-        <w:rPr>
-          <w:i/>
-          <w:iCs/>
-        </w:rPr>
-        <w:t>The American Economic Review, 93</w:t>
-      </w:r>
-      <w:r>
-        <w:t xml:space="preserve">(5), 1449. </w:t>
-      </w:r>
-    </w:p>
-    <w:p>
-      <w:pPr>
-        <w:spacing w:after="120"/>
-        <w:ind w:left="720" w:hanging="720"/>
-      </w:pPr>
-      <w:r>
-        <w:t xml:space="preserve">Daniel, K. (2012). Two Systems in the Mind. </w:t>
-      </w:r>
-      <w:r>
-        <w:rPr>
-          <w:i/>
-          <w:iCs/>
-        </w:rPr>
-        <w:t>Bulletin of the American Academy of Arts and Sciences, 65</w:t>
-      </w:r>
-      <w:r>
-        <w:t xml:space="preserve">(2), 55. </w:t>
-      </w:r>
-    </w:p>
-    <w:p>
-      <w:pPr>
-        <w:spacing w:after="120"/>
-        <w:ind w:left="720" w:hanging="720"/>
-      </w:pPr>
-      <w:r>
-        <w:t xml:space="preserve">Daniel, K., &amp; Amos, T. (1979). Prospect Theory: An Analysis of Decision under Risk. </w:t>
-      </w:r>
-      <w:proofErr w:type="spellStart"/>
-      <w:r>
-        <w:rPr>
-          <w:i/>
-          <w:iCs/>
-        </w:rPr>
-        <w:t>Econometrica</w:t>
-      </w:r>
-      <w:proofErr w:type="spellEnd"/>
-      <w:r>
-        <w:rPr>
-          <w:i/>
-          <w:iCs/>
-        </w:rPr>
-        <w:t>, 47</w:t>
-      </w:r>
-      <w:r>
-        <w:t>(2), 263. doi:10.2307/1914185</w:t>
-      </w:r>
-    </w:p>
-    <w:p>
-      <w:pPr>
-        <w:spacing w:after="120"/>
-        <w:ind w:left="720" w:hanging="720"/>
-      </w:pPr>
-      <w:r>
-        <w:t>Maslow, A.</w:t>
-      </w:r>
-      <w:r>
-        <w:t xml:space="preserve"> </w:t>
-      </w:r>
-      <w:r>
-        <w:t>H</w:t>
-      </w:r>
-      <w:r>
-        <w:t>.</w:t>
-      </w:r>
-      <w:r>
-        <w:rPr>
-          <w:iCs/>
-        </w:rPr>
-        <w:t xml:space="preserve"> (1943).</w:t>
-      </w:r>
-      <w:r>
-        <w:rPr>
-          <w:i/>
-          <w:iCs/>
-        </w:rPr>
-        <w:t xml:space="preserve"> </w:t>
-      </w:r>
-      <w:r>
-        <w:t>A theory of human motivation</w:t>
-      </w:r>
-      <w:r>
-        <w:rPr>
-          <w:i/>
-          <w:iCs/>
-        </w:rPr>
-        <w:t>. Psychological Review</w:t>
-      </w:r>
-      <w:r>
-        <w:rPr>
-          <w:i/>
-          <w:iCs/>
-        </w:rPr>
-        <w:t>,</w:t>
-      </w:r>
-      <w:r>
-        <w:rPr>
-          <w:i/>
-          <w:iCs/>
-        </w:rPr>
-        <w:t xml:space="preserve"> </w:t>
-      </w:r>
-      <w:r>
-        <w:rPr>
-          <w:bCs/>
-          <w:i/>
-          <w:iCs/>
-        </w:rPr>
-        <w:t>50</w:t>
-      </w:r>
-      <w:r>
-        <w:rPr>
-          <w:i/>
-          <w:iCs/>
-        </w:rPr>
-        <w:t xml:space="preserve"> (4)</w:t>
-      </w:r>
-      <w:r>
-        <w:rPr>
-          <w:i/>
-          <w:iCs/>
-        </w:rPr>
-        <w:t>,</w:t>
-      </w:r>
-      <w:r>
-        <w:rPr>
-          <w:i/>
-          <w:iCs/>
-        </w:rPr>
-        <w:t xml:space="preserve"> 370–96. </w:t>
-      </w:r>
-      <w:r>
-        <w:t>doi</w:t>
-      </w:r>
-      <w:r>
-        <w:rPr>
-          <w:i/>
-          <w:iCs/>
-        </w:rPr>
-        <w:t>:</w:t>
-      </w:r>
-      <w:r>
-        <w:t>10.1037/h0054346</w:t>
-      </w:r>
-    </w:p>
-    <w:p>
-      <w:pPr>
-        <w:spacing w:after="120"/>
-        <w:ind w:left="720" w:hanging="720"/>
-      </w:pPr>
-      <w:r>
-        <w:t>Nathan</w:t>
-      </w:r>
-      <w:r>
-        <w:t>, N., &amp; Daniel, K. (2005). How do i</w:t>
-      </w:r>
-      <w:r>
-        <w:t>ntent</w:t>
-      </w:r>
-      <w:r>
-        <w:t>ions affect loss a</w:t>
-      </w:r>
-      <w:r>
-        <w:t xml:space="preserve">version? </w:t>
-      </w:r>
-      <w:r>
-        <w:rPr>
-          <w:i/>
-          <w:iCs/>
-        </w:rPr>
-        <w:t>Journal of Marketing Research, 42</w:t>
-      </w:r>
-      <w:r>
-        <w:t xml:space="preserve">(2), 139. </w:t>
       </w:r>
     </w:p>
     <w:p>
@@ -2633,6 +2706,8 @@
         <w:spacing w:after="120"/>
         <w:ind w:left="720" w:hanging="720"/>
       </w:pPr>
+      <w:bookmarkStart w:id="0" w:name="_GoBack"/>
+      <w:bookmarkEnd w:id="0"/>
     </w:p>
     <w:sectPr>
       <w:footerReference w:type="default" r:id="rId15"/>
@@ -2701,7 +2776,7 @@
         <w:bCs/>
         <w:noProof/>
       </w:rPr>
-      <w:t>1</w:t>
+      <w:t>6</w:t>
     </w:r>
     <w:r>
       <w:rPr>
@@ -2794,13 +2869,7 @@
         <w:t>is</w:t>
       </w:r>
       <w:r>
-        <w:t xml:space="preserve"> from the course syllabus for </w:t>
-      </w:r>
-      <w:r>
-        <w:t>Organization Theory and Behavior</w:t>
-      </w:r>
-      <w:r>
-        <w:t xml:space="preserve"> offered during the Spring 2021 semester</w:t>
+        <w:t xml:space="preserve"> from the course syllabus for Organization Theory and Behavior offered during the Spring 2021 semester</w:t>
       </w:r>
       <w:r>
         <w:t xml:space="preserve">. </w:t>
@@ -2832,24 +2901,16 @@
         <w:footnoteRef/>
       </w:r>
       <w:r>
-        <w:t xml:space="preserve"> </w:t>
-      </w:r>
-      <w:r>
-        <w:t xml:space="preserve">The information in the Additional Resources section </w:t>
+        <w:t xml:space="preserve"> The information in the Additional Resources section </w:t>
       </w:r>
       <w:r>
         <w:t>is</w:t>
       </w:r>
       <w:r>
-        <w:t xml:space="preserve"> from </w:t>
-      </w:r>
-      <w:r>
-        <w:t>the course syllabus for Spatial Demography offered during the Spring 2020 semester.</w:t>
+        <w:t xml:space="preserve"> from the course syllabus for Spatial Demography offered during the Spring 2020 semester.</w:t>
       </w:r>
       <w:r>
         <w:br/>
-      </w:r>
-      <w:r>
         <w:t>Source: Sandoval, J. S. O. (2020). Syllabus for SOC 5670 Spatial Demography. Saint Louis University.</w:t>
       </w:r>
     </w:p>
@@ -2874,17 +2935,10 @@
       </w:r>
       <w:r>
         <w:br/>
-      </w:r>
-      <w:r>
-        <w:t>** indicates available at Saint Lou</w:t>
-      </w:r>
-      <w:r>
-        <w:t>is University Pius XII Library.</w:t>
+        <w:t>** indicates available at Saint Louis University Pius XII Library.</w:t>
       </w:r>
       <w:r>
         <w:br/>
-      </w:r>
-      <w:r>
         <w:t>^ indicates the source is in the student’s personal collection.</w:t>
       </w:r>
     </w:p>
@@ -4047,7 +4101,7 @@
 </file>
 
 <file path=customXml/itemProps1.xml><?xml version="1.0" encoding="utf-8"?>
-<ds:datastoreItem xmlns:ds="http://schemas.openxmlformats.org/officeDocument/2006/customXml" ds:itemID="{B537A670-488E-4F69-82BE-C7776334E4E9}">
+<ds:datastoreItem xmlns:ds="http://schemas.openxmlformats.org/officeDocument/2006/customXml" ds:itemID="{3ED0E0F1-96C8-4FA6-9309-27B37E3966EE}">
   <ds:schemaRefs>
     <ds:schemaRef ds:uri="http://schemas.openxmlformats.org/officeDocument/2006/bibliography"/>
   </ds:schemaRefs>

</xml_diff>